<commit_message>
update of contre-rendu and cleaning
</commit_message>
<xml_diff>
--- a/Projet TAL/Compte-rendu.docx
+++ b/Projet TAL/Compte-rendu.docx
@@ -137,10 +137,101 @@
     <w:p>
       <w:pPr>
         <w:spacing w:after="0"/>
+        <w:rPr>
+          <w:b/>
+          <w:bCs/>
+          <w:sz w:val="28"/>
+          <w:szCs w:val="28"/>
+        </w:rPr>
+      </w:pPr>
+      <w:r>
+        <w:rPr>
+          <w:b/>
+          <w:bCs/>
+          <w:sz w:val="28"/>
+          <w:szCs w:val="28"/>
+        </w:rPr>
+        <w:t>0.</w:t>
+      </w:r>
+      <w:r>
+        <w:rPr>
+          <w:b/>
+          <w:bCs/>
+          <w:sz w:val="28"/>
+          <w:szCs w:val="28"/>
+        </w:rPr>
+        <w:t>I</w:t>
+      </w:r>
+      <w:r>
+        <w:rPr>
+          <w:b/>
+          <w:bCs/>
+          <w:sz w:val="28"/>
+          <w:szCs w:val="28"/>
+        </w:rPr>
+        <w:t xml:space="preserve"> – Equilibrage des données</w:t>
+      </w:r>
+    </w:p>
+    <w:p>
+      <w:pPr>
+        <w:spacing w:after="0"/>
         <w:jc w:val="both"/>
       </w:pPr>
       <w:r>
-        <w:t>On possède une base de 57413 citations dont 86% sont de Chirac et 14% de Mitterrand.</w:t>
+        <w:t>On possède une base de 57413 citations dont 86% sont de Chirac et 14% de Mitterrand</w:t>
+      </w:r>
+      <w:r>
+        <w:t>, il y a donc un fort déséquilibre des données qu’il faudra prendre en compte ici</w:t>
+      </w:r>
+      <w:r>
+        <w:t>.</w:t>
+      </w:r>
+    </w:p>
+    <w:p>
+      <w:pPr>
+        <w:spacing w:after="0"/>
+        <w:rPr>
+          <w:b/>
+          <w:bCs/>
+          <w:sz w:val="28"/>
+          <w:szCs w:val="28"/>
+        </w:rPr>
+      </w:pPr>
+      <w:r>
+        <w:rPr>
+          <w:b/>
+          <w:bCs/>
+          <w:sz w:val="28"/>
+          <w:szCs w:val="28"/>
+        </w:rPr>
+        <w:t>0.</w:t>
+      </w:r>
+      <w:r>
+        <w:rPr>
+          <w:b/>
+          <w:bCs/>
+          <w:sz w:val="28"/>
+          <w:szCs w:val="28"/>
+        </w:rPr>
+        <w:t>II</w:t>
+      </w:r>
+      <w:r>
+        <w:rPr>
+          <w:b/>
+          <w:bCs/>
+          <w:sz w:val="28"/>
+          <w:szCs w:val="28"/>
+        </w:rPr>
+        <w:t xml:space="preserve"> – </w:t>
+      </w:r>
+      <w:r>
+        <w:rPr>
+          <w:b/>
+          <w:bCs/>
+          <w:sz w:val="28"/>
+          <w:szCs w:val="28"/>
+        </w:rPr>
+        <w:t>Vocabulaires</w:t>
       </w:r>
     </w:p>
     <w:p>
@@ -158,6 +249,9 @@
         <w:jc w:val="both"/>
       </w:pPr>
       <w:r>
+        <w:rPr>
+          <w:noProof/>
+        </w:rPr>
         <w:drawing>
           <wp:anchor distT="0" distB="0" distL="114300" distR="114300" simplePos="0" relativeHeight="251659264" behindDoc="0" locked="0" layoutInCell="1" allowOverlap="1" wp14:anchorId="50E83C24" wp14:editId="16FA634A">
             <wp:simplePos x="0" y="0"/>
@@ -397,13 +491,13 @@
         <mc:AlternateContent>
           <mc:Choice Requires="wps">
             <w:drawing>
-              <wp:anchor distT="0" distB="0" distL="114300" distR="114300" simplePos="0" relativeHeight="251663360" behindDoc="1" locked="0" layoutInCell="1" allowOverlap="1" wp14:anchorId="2BB58856" wp14:editId="29796CF4">
+              <wp:anchor distT="0" distB="0" distL="114300" distR="114300" simplePos="0" relativeHeight="251663360" behindDoc="1" locked="0" layoutInCell="1" allowOverlap="1" wp14:anchorId="2BB58856" wp14:editId="024C1105">
                 <wp:simplePos x="0" y="0"/>
                 <wp:positionH relativeFrom="margin">
-                  <wp:posOffset>3672840</wp:posOffset>
+                  <wp:posOffset>3573780</wp:posOffset>
                 </wp:positionH>
                 <wp:positionV relativeFrom="paragraph">
-                  <wp:posOffset>181775</wp:posOffset>
+                  <wp:posOffset>173990</wp:posOffset>
                 </wp:positionV>
                 <wp:extent cx="2219325" cy="225425"/>
                 <wp:effectExtent l="0" t="0" r="9525" b="3175"/>
@@ -447,30 +541,7 @@
                               </w:rPr>
                             </w:pPr>
                             <w:r>
-                              <w:t xml:space="preserve">Figure </w:t>
-                            </w:r>
-                            <w:r>
-                              <w:t>2</w:t>
-                            </w:r>
-                            <w:r>
-                              <w:t xml:space="preserve"> : </w:t>
-                            </w:r>
-                            <w:proofErr w:type="spellStart"/>
-                            <w:r>
-                              <w:t>WordCloud</w:t>
-                            </w:r>
-                            <w:proofErr w:type="spellEnd"/>
-                            <w:r>
-                              <w:t xml:space="preserve"> d</w:t>
-                            </w:r>
-                            <w:r>
-                              <w:t>u vocabulaire de</w:t>
-                            </w:r>
-                            <w:r>
-                              <w:t xml:space="preserve"> </w:t>
-                            </w:r>
-                            <w:r>
-                              <w:t>Chirac</w:t>
+                              <w:t>Figure 2 : WordCloud du vocabulaire de Chirac</w:t>
                             </w:r>
                           </w:p>
                         </w:txbxContent>
@@ -499,7 +570,7 @@
                 <v:stroke joinstyle="miter"/>
                 <v:path gradientshapeok="t" o:connecttype="rect"/>
               </v:shapetype>
-              <v:shape id="Zone de texte 4" o:spid="_x0000_s1026" type="#_x0000_t202" style="position:absolute;left:0;text-align:left;margin-left:289.2pt;margin-top:14.3pt;width:174.75pt;height:17.75pt;z-index:-251653120;visibility:visible;mso-wrap-style:square;mso-width-percent:0;mso-height-percent:0;mso-wrap-distance-left:9pt;mso-wrap-distance-top:0;mso-wrap-distance-right:9pt;mso-wrap-distance-bottom:0;mso-position-horizontal:absolute;mso-position-horizontal-relative:margin;mso-position-vertical:absolute;mso-position-vertical-relative:text;mso-width-percent:0;mso-height-percent:0;mso-width-relative:margin;mso-height-relative:margin;v-text-anchor:top" o:gfxdata="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" stroked="f">
+              <v:shape id="Zone de texte 4" o:spid="_x0000_s1026" type="#_x0000_t202" style="position:absolute;left:0;text-align:left;margin-left:281.4pt;margin-top:13.7pt;width:174.75pt;height:17.75pt;z-index:-251653120;visibility:visible;mso-wrap-style:square;mso-width-percent:0;mso-height-percent:0;mso-wrap-distance-left:9pt;mso-wrap-distance-top:0;mso-wrap-distance-right:9pt;mso-wrap-distance-bottom:0;mso-position-horizontal:absolute;mso-position-horizontal-relative:margin;mso-position-vertical:absolute;mso-position-vertical-relative:text;mso-width-percent:0;mso-height-percent:0;mso-width-relative:margin;mso-height-relative:margin;v-text-anchor:top" o:gfxdata="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" stroked="f">
                 <v:textbox inset="0,0,0,0">
                   <w:txbxContent>
                     <w:p>
@@ -510,30 +581,7 @@
                         </w:rPr>
                       </w:pPr>
                       <w:r>
-                        <w:t xml:space="preserve">Figure </w:t>
-                      </w:r>
-                      <w:r>
-                        <w:t>2</w:t>
-                      </w:r>
-                      <w:r>
-                        <w:t xml:space="preserve"> : </w:t>
-                      </w:r>
-                      <w:proofErr w:type="spellStart"/>
-                      <w:r>
-                        <w:t>WordCloud</w:t>
-                      </w:r>
-                      <w:proofErr w:type="spellEnd"/>
-                      <w:r>
-                        <w:t xml:space="preserve"> d</w:t>
-                      </w:r>
-                      <w:r>
-                        <w:t>u vocabulaire de</w:t>
-                      </w:r>
-                      <w:r>
-                        <w:t xml:space="preserve"> </w:t>
-                      </w:r>
-                      <w:r>
-                        <w:t>Chirac</w:t>
+                        <w:t>Figure 2 : WordCloud du vocabulaire de Chirac</w:t>
                       </w:r>
                     </w:p>
                   </w:txbxContent>
@@ -613,24 +661,32 @@
                             <w:r>
                               <w:t xml:space="preserve">Figure </w:t>
                             </w:r>
-                            <w:fldSimple w:instr=" SEQ Figure \* ARABIC ">
-                              <w:r>
-                                <w:rPr>
-                                  <w:noProof/>
-                                </w:rPr>
-                                <w:t>1</w:t>
-                              </w:r>
-                            </w:fldSimple>
+                            <w:r>
+                              <w:fldChar w:fldCharType="begin"/>
+                            </w:r>
+                            <w:r>
+                              <w:instrText xml:space="preserve"> SEQ Figure \* ARABIC </w:instrText>
+                            </w:r>
+                            <w:r>
+                              <w:fldChar w:fldCharType="separate"/>
+                            </w:r>
+                            <w:r>
+                              <w:rPr>
+                                <w:noProof/>
+                              </w:rPr>
+                              <w:t>1</w:t>
+                            </w:r>
+                            <w:r>
+                              <w:rPr>
+                                <w:noProof/>
+                              </w:rPr>
+                              <w:fldChar w:fldCharType="end"/>
+                            </w:r>
                             <w:r>
                               <w:t xml:space="preserve"> : </w:t>
                             </w:r>
-                            <w:proofErr w:type="spellStart"/>
                             <w:r>
-                              <w:t>WordCloud</w:t>
-                            </w:r>
-                            <w:proofErr w:type="spellEnd"/>
-                            <w:r>
-                              <w:t xml:space="preserve"> d</w:t>
+                              <w:t>WordCloud d</w:t>
                             </w:r>
                             <w:r>
                               <w:t>u vocabulaire de</w:t>
@@ -680,24 +736,32 @@
                       <w:r>
                         <w:t xml:space="preserve">Figure </w:t>
                       </w:r>
-                      <w:fldSimple w:instr=" SEQ Figure \* ARABIC ">
-                        <w:r>
-                          <w:rPr>
-                            <w:noProof/>
-                          </w:rPr>
-                          <w:t>1</w:t>
-                        </w:r>
-                      </w:fldSimple>
+                      <w:r>
+                        <w:fldChar w:fldCharType="begin"/>
+                      </w:r>
+                      <w:r>
+                        <w:instrText xml:space="preserve"> SEQ Figure \* ARABIC </w:instrText>
+                      </w:r>
+                      <w:r>
+                        <w:fldChar w:fldCharType="separate"/>
+                      </w:r>
+                      <w:r>
+                        <w:rPr>
+                          <w:noProof/>
+                        </w:rPr>
+                        <w:t>1</w:t>
+                      </w:r>
+                      <w:r>
+                        <w:rPr>
+                          <w:noProof/>
+                        </w:rPr>
+                        <w:fldChar w:fldCharType="end"/>
+                      </w:r>
                       <w:r>
                         <w:t xml:space="preserve"> : </w:t>
                       </w:r>
-                      <w:proofErr w:type="spellStart"/>
                       <w:r>
-                        <w:t>WordCloud</w:t>
-                      </w:r>
-                      <w:proofErr w:type="spellEnd"/>
-                      <w:r>
-                        <w:t xml:space="preserve"> d</w:t>
+                        <w:t>WordCloud d</w:t>
                       </w:r>
                       <w:r>
                         <w:t>u vocabulaire de</w:t>
@@ -735,33 +799,57 @@
           <w:sz w:val="24"/>
           <w:szCs w:val="24"/>
         </w:rPr>
-        <w:t xml:space="preserve">On analyse le vocabulaire </w:t>
-      </w:r>
-      <w:proofErr w:type="spellStart"/>
-      <w:r>
-        <w:rPr>
-          <w:sz w:val="24"/>
-          <w:szCs w:val="24"/>
-        </w:rPr>
-        <w:t>lemminiser</w:t>
-      </w:r>
-      <w:proofErr w:type="spellEnd"/>
-      <w:r>
-        <w:rPr>
-          <w:sz w:val="24"/>
-          <w:szCs w:val="24"/>
-        </w:rPr>
-        <w:t xml:space="preserve"> et sans stop-</w:t>
-      </w:r>
-      <w:proofErr w:type="spellStart"/>
-      <w:r>
-        <w:rPr>
-          <w:sz w:val="24"/>
-          <w:szCs w:val="24"/>
-        </w:rPr>
-        <w:t>word</w:t>
-      </w:r>
-      <w:proofErr w:type="spellEnd"/>
+        <w:t>On analyse</w:t>
+      </w:r>
+      <w:r>
+        <w:rPr>
+          <w:sz w:val="24"/>
+          <w:szCs w:val="24"/>
+        </w:rPr>
+        <w:t xml:space="preserve"> donc maintenant</w:t>
+      </w:r>
+      <w:r>
+        <w:rPr>
+          <w:sz w:val="24"/>
+          <w:szCs w:val="24"/>
+        </w:rPr>
+        <w:t xml:space="preserve"> le vocabulaire </w:t>
+      </w:r>
+      <w:r>
+        <w:rPr>
+          <w:sz w:val="24"/>
+          <w:szCs w:val="24"/>
+        </w:rPr>
+        <w:t>lemmatisé</w:t>
+      </w:r>
+      <w:r>
+        <w:rPr>
+          <w:sz w:val="24"/>
+          <w:szCs w:val="24"/>
+        </w:rPr>
+        <w:t xml:space="preserve"> et </w:t>
+      </w:r>
+      <w:r>
+        <w:rPr>
+          <w:sz w:val="24"/>
+          <w:szCs w:val="24"/>
+        </w:rPr>
+        <w:t>en utilisant</w:t>
+      </w:r>
+      <w:r>
+        <w:rPr>
+          <w:sz w:val="24"/>
+          <w:szCs w:val="24"/>
+        </w:rPr>
+        <w:t xml:space="preserve"> </w:t>
+      </w:r>
+      <w:r>
+        <w:rPr>
+          <w:sz w:val="24"/>
+          <w:szCs w:val="24"/>
+        </w:rPr>
+        <w:t>une liste de stop-word</w:t>
+      </w:r>
       <w:r>
         <w:rPr>
           <w:sz w:val="24"/>
@@ -850,6 +938,9 @@
         </w:drawing>
       </w:r>
       <w:r>
+        <w:rPr>
+          <w:noProof/>
+        </w:rPr>
         <w:drawing>
           <wp:anchor distT="0" distB="0" distL="114300" distR="114300" simplePos="0" relativeHeight="251665408" behindDoc="0" locked="0" layoutInCell="1" allowOverlap="1" wp14:anchorId="5694EF62" wp14:editId="347DA966">
             <wp:simplePos x="0" y="0"/>
@@ -1028,6 +1119,7 @@
         <w:rPr>
           <w:noProof/>
         </w:rPr>
+        <w:lastRenderedPageBreak/>
         <mc:AlternateContent>
           <mc:Choice Requires="wps">
             <w:drawing>
@@ -1081,35 +1173,7 @@
                               </w:rPr>
                             </w:pPr>
                             <w:r>
-                              <w:t xml:space="preserve">Figure </w:t>
-                            </w:r>
-                            <w:r>
-                              <w:t>3</w:t>
-                            </w:r>
-                            <w:r>
-                              <w:t xml:space="preserve"> : </w:t>
-                            </w:r>
-                            <w:proofErr w:type="spellStart"/>
-                            <w:r>
-                              <w:t>WordCloud</w:t>
-                            </w:r>
-                            <w:proofErr w:type="spellEnd"/>
-                            <w:r>
-                              <w:t xml:space="preserve"> du</w:t>
-                            </w:r>
-                            <w:r>
-                              <w:t xml:space="preserve"> </w:t>
-                            </w:r>
-                            <w:proofErr w:type="spellStart"/>
-                            <w:r>
-                              <w:t>odd</w:t>
-                            </w:r>
-                            <w:proofErr w:type="spellEnd"/>
-                            <w:r>
-                              <w:t xml:space="preserve"> ratio du</w:t>
-                            </w:r>
-                            <w:r>
-                              <w:t xml:space="preserve"> vocabulaire de Mitterrand</w:t>
+                              <w:t>Figure 3 : WordCloud du odd ratio du vocabulaire de Mitterrand</w:t>
                             </w:r>
                           </w:p>
                         </w:txbxContent>
@@ -1145,35 +1209,7 @@
                         </w:rPr>
                       </w:pPr>
                       <w:r>
-                        <w:t xml:space="preserve">Figure </w:t>
-                      </w:r>
-                      <w:r>
-                        <w:t>3</w:t>
-                      </w:r>
-                      <w:r>
-                        <w:t xml:space="preserve"> : </w:t>
-                      </w:r>
-                      <w:proofErr w:type="spellStart"/>
-                      <w:r>
-                        <w:t>WordCloud</w:t>
-                      </w:r>
-                      <w:proofErr w:type="spellEnd"/>
-                      <w:r>
-                        <w:t xml:space="preserve"> du</w:t>
-                      </w:r>
-                      <w:r>
-                        <w:t xml:space="preserve"> </w:t>
-                      </w:r>
-                      <w:proofErr w:type="spellStart"/>
-                      <w:r>
-                        <w:t>odd</w:t>
-                      </w:r>
-                      <w:proofErr w:type="spellEnd"/>
-                      <w:r>
-                        <w:t xml:space="preserve"> ratio du</w:t>
-                      </w:r>
-                      <w:r>
-                        <w:t xml:space="preserve"> vocabulaire de Mitterrand</w:t>
+                        <w:t>Figure 3 : WordCloud du odd ratio du vocabulaire de Mitterrand</w:t>
                       </w:r>
                     </w:p>
                   </w:txbxContent>
@@ -1240,41 +1276,11 @@
                             <w:r>
                               <w:t xml:space="preserve">Figure </w:t>
                             </w:r>
-                            <w:proofErr w:type="gramStart"/>
                             <w:r>
                               <w:t>4</w:t>
                             </w:r>
                             <w:r>
-                              <w:t>:</w:t>
-                            </w:r>
-                            <w:proofErr w:type="gramEnd"/>
-                            <w:r>
-                              <w:t xml:space="preserve"> </w:t>
-                            </w:r>
-                            <w:proofErr w:type="spellStart"/>
-                            <w:r>
-                              <w:t>WordCloud</w:t>
-                            </w:r>
-                            <w:proofErr w:type="spellEnd"/>
-                            <w:r>
-                              <w:t xml:space="preserve"> du</w:t>
-                            </w:r>
-                            <w:r>
-                              <w:t xml:space="preserve"> </w:t>
-                            </w:r>
-                            <w:proofErr w:type="spellStart"/>
-                            <w:r>
-                              <w:t>odd</w:t>
-                            </w:r>
-                            <w:proofErr w:type="spellEnd"/>
-                            <w:r>
-                              <w:t xml:space="preserve"> ratio du</w:t>
-                            </w:r>
-                            <w:r>
-                              <w:t xml:space="preserve"> vocabulaire de </w:t>
-                            </w:r>
-                            <w:r>
-                              <w:t>Chirac</w:t>
+                              <w:t>: WordCloud du odd ratio du vocabulaire de Chirac</w:t>
                             </w:r>
                           </w:p>
                         </w:txbxContent>
@@ -1309,41 +1315,11 @@
                       <w:r>
                         <w:t xml:space="preserve">Figure </w:t>
                       </w:r>
-                      <w:proofErr w:type="gramStart"/>
                       <w:r>
                         <w:t>4</w:t>
                       </w:r>
                       <w:r>
-                        <w:t>:</w:t>
-                      </w:r>
-                      <w:proofErr w:type="gramEnd"/>
-                      <w:r>
-                        <w:t xml:space="preserve"> </w:t>
-                      </w:r>
-                      <w:proofErr w:type="spellStart"/>
-                      <w:r>
-                        <w:t>WordCloud</w:t>
-                      </w:r>
-                      <w:proofErr w:type="spellEnd"/>
-                      <w:r>
-                        <w:t xml:space="preserve"> du</w:t>
-                      </w:r>
-                      <w:r>
-                        <w:t xml:space="preserve"> </w:t>
-                      </w:r>
-                      <w:proofErr w:type="spellStart"/>
-                      <w:r>
-                        <w:t>odd</w:t>
-                      </w:r>
-                      <w:proofErr w:type="spellEnd"/>
-                      <w:r>
-                        <w:t xml:space="preserve"> ratio du</w:t>
-                      </w:r>
-                      <w:r>
-                        <w:t xml:space="preserve"> vocabulaire de </w:t>
-                      </w:r>
-                      <w:r>
-                        <w:t>Chirac</w:t>
+                        <w:t>: WordCloud du odd ratio du vocabulaire de Chirac</w:t>
                       </w:r>
                     </w:p>
                   </w:txbxContent>
@@ -1381,23 +1357,7 @@
           <w:sz w:val="24"/>
           <w:szCs w:val="24"/>
         </w:rPr>
-        <w:t xml:space="preserve">On analyse le vocabulaire du </w:t>
-      </w:r>
-      <w:proofErr w:type="spellStart"/>
-      <w:r>
-        <w:rPr>
-          <w:sz w:val="24"/>
-          <w:szCs w:val="24"/>
-        </w:rPr>
-        <w:t>odd</w:t>
-      </w:r>
-      <w:proofErr w:type="spellEnd"/>
-      <w:r>
-        <w:rPr>
-          <w:sz w:val="24"/>
-          <w:szCs w:val="24"/>
-        </w:rPr>
-        <w:t xml:space="preserve"> ratio des deux présidents. On remarquer que certain</w:t>
+        <w:t>On analyse le vocabulaire du odd ratio des deux présidents. On remarquer que certain</w:t>
       </w:r>
       <w:r>
         <w:rPr>
@@ -1439,47 +1399,7 @@
           <w:sz w:val="24"/>
           <w:szCs w:val="24"/>
         </w:rPr>
-        <w:t xml:space="preserve"> dans les </w:t>
-      </w:r>
-      <w:proofErr w:type="spellStart"/>
-      <w:r>
-        <w:rPr>
-          <w:sz w:val="24"/>
-          <w:szCs w:val="24"/>
-        </w:rPr>
-        <w:t>word</w:t>
-      </w:r>
-      <w:proofErr w:type="spellEnd"/>
-      <w:r>
-        <w:rPr>
-          <w:sz w:val="24"/>
-          <w:szCs w:val="24"/>
-        </w:rPr>
-        <w:t xml:space="preserve">-cloud nous permettent de différencier les deux présidents. En effet, </w:t>
-      </w:r>
-      <w:r>
-        <w:rPr>
-          <w:sz w:val="24"/>
-          <w:szCs w:val="24"/>
-        </w:rPr>
-        <w:lastRenderedPageBreak/>
-        <w:t xml:space="preserve">les sujets « soviétique, désarmement, douze (fondation de </w:t>
-      </w:r>
-      <w:proofErr w:type="spellStart"/>
-      <w:r>
-        <w:rPr>
-          <w:sz w:val="24"/>
-          <w:szCs w:val="24"/>
-        </w:rPr>
-        <w:t>l’europe</w:t>
-      </w:r>
-      <w:proofErr w:type="spellEnd"/>
-      <w:r>
-        <w:rPr>
-          <w:sz w:val="24"/>
-          <w:szCs w:val="24"/>
-        </w:rPr>
-        <w:t xml:space="preserve">), audiovisuel » sont des sujets abordés lors de la campagne et le mandat de Mitterrand. </w:t>
+        <w:t xml:space="preserve"> dans les word-cloud nous permettent de différencier les deux présidents. En effet, les sujets « soviétique, désarmement, douze (fondation de l’europe), audiovisuel » sont des sujets abordés lors de la campagne et le mandat de Mitterrand. </w:t>
       </w:r>
     </w:p>
     <w:p>
@@ -1582,7 +1502,6 @@
           <w:bCs/>
           <w:sz w:val="28"/>
           <w:szCs w:val="28"/>
-          <w:lang w:val="en-US"/>
         </w:rPr>
       </w:pPr>
       <w:r>
@@ -1591,31 +1510,8 @@
           <w:bCs/>
           <w:sz w:val="28"/>
           <w:szCs w:val="28"/>
-          <w:lang w:val="en-US"/>
-        </w:rPr>
-        <w:t xml:space="preserve">I – </w:t>
-      </w:r>
-      <w:proofErr w:type="spellStart"/>
-      <w:r>
-        <w:rPr>
-          <w:b/>
-          <w:bCs/>
-          <w:sz w:val="28"/>
-          <w:szCs w:val="28"/>
-          <w:lang w:val="en-US"/>
-        </w:rPr>
-        <w:t>Pré</w:t>
-      </w:r>
-      <w:proofErr w:type="spellEnd"/>
-      <w:r>
-        <w:rPr>
-          <w:b/>
-          <w:bCs/>
-          <w:sz w:val="28"/>
-          <w:szCs w:val="28"/>
-          <w:lang w:val="en-US"/>
-        </w:rPr>
-        <w:t>-processing</w:t>
+        </w:rPr>
+        <w:t>I – Pré-processing</w:t>
       </w:r>
     </w:p>
     <w:p>
@@ -1750,17 +1646,29 @@
           <w:sz w:val="24"/>
           <w:szCs w:val="24"/>
         </w:rPr>
-        <w:t>Enlever les stop-</w:t>
-      </w:r>
-      <w:proofErr w:type="spellStart"/>
-      <w:r>
-        <w:rPr>
-          <w:sz w:val="24"/>
-          <w:szCs w:val="24"/>
-        </w:rPr>
-        <w:t>words</w:t>
-      </w:r>
-      <w:proofErr w:type="spellEnd"/>
+        <w:t>Utiliser une liste</w:t>
+      </w:r>
+      <w:r>
+        <w:rPr>
+          <w:sz w:val="24"/>
+          <w:szCs w:val="24"/>
+        </w:rPr>
+        <w:t xml:space="preserve"> </w:t>
+      </w:r>
+      <w:r>
+        <w:rPr>
+          <w:sz w:val="24"/>
+          <w:szCs w:val="24"/>
+        </w:rPr>
+        <w:t>de</w:t>
+      </w:r>
+      <w:r>
+        <w:rPr>
+          <w:sz w:val="24"/>
+          <w:szCs w:val="24"/>
+        </w:rPr>
+        <w:t xml:space="preserve"> stop-words</w:t>
+      </w:r>
     </w:p>
     <w:p>
       <w:pPr>
@@ -1780,23 +1688,7 @@
           <w:sz w:val="24"/>
           <w:szCs w:val="24"/>
         </w:rPr>
-        <w:t xml:space="preserve">Faire du </w:t>
-      </w:r>
-      <w:proofErr w:type="spellStart"/>
-      <w:r>
-        <w:rPr>
-          <w:sz w:val="24"/>
-          <w:szCs w:val="24"/>
-        </w:rPr>
-        <w:t>stemming</w:t>
-      </w:r>
-      <w:proofErr w:type="spellEnd"/>
-      <w:r>
-        <w:rPr>
-          <w:sz w:val="24"/>
-          <w:szCs w:val="24"/>
-        </w:rPr>
-        <w:t xml:space="preserve"> ou de la lemmatisation sur les mots</w:t>
+        <w:t>Faire du stemming ou de la lemmatisation sur les mots</w:t>
       </w:r>
     </w:p>
     <w:p>
@@ -1822,164 +1714,295 @@
     </w:p>
     <w:p>
       <w:pPr>
-        <w:spacing w:after="0"/>
-        <w:rPr>
-          <w:sz w:val="24"/>
-          <w:szCs w:val="24"/>
-        </w:rPr>
-      </w:pPr>
-    </w:p>
-    <w:p>
-      <w:pPr>
-        <w:spacing w:after="0"/>
-        <w:rPr>
-          <w:sz w:val="24"/>
-          <w:szCs w:val="24"/>
-        </w:rPr>
-      </w:pPr>
-      <w:r>
-        <w:rPr>
-          <w:sz w:val="24"/>
-          <w:szCs w:val="24"/>
-        </w:rPr>
-        <w:t xml:space="preserve">Pour le </w:t>
-      </w:r>
-      <w:proofErr w:type="spellStart"/>
-      <w:r>
-        <w:rPr>
-          <w:sz w:val="24"/>
-          <w:szCs w:val="24"/>
-        </w:rPr>
-        <w:t>stemming</w:t>
-      </w:r>
-      <w:proofErr w:type="spellEnd"/>
-      <w:r>
-        <w:rPr>
-          <w:sz w:val="24"/>
-          <w:szCs w:val="24"/>
-        </w:rPr>
-        <w:t xml:space="preserve"> en français on utilise </w:t>
-      </w:r>
-      <w:proofErr w:type="spellStart"/>
-      <w:r>
-        <w:rPr>
-          <w:sz w:val="24"/>
-          <w:szCs w:val="24"/>
-        </w:rPr>
-        <w:t>FrenchStemmer</w:t>
-      </w:r>
-      <w:proofErr w:type="spellEnd"/>
-      <w:r>
-        <w:rPr>
-          <w:sz w:val="24"/>
-          <w:szCs w:val="24"/>
-        </w:rPr>
-        <w:t xml:space="preserve"> de la librairie </w:t>
-      </w:r>
-      <w:proofErr w:type="spellStart"/>
-      <w:r>
-        <w:rPr>
-          <w:sz w:val="24"/>
-          <w:szCs w:val="24"/>
-        </w:rPr>
-        <w:t>nltk</w:t>
-      </w:r>
-      <w:proofErr w:type="spellEnd"/>
-      <w:r>
-        <w:rPr>
-          <w:sz w:val="24"/>
-          <w:szCs w:val="24"/>
-        </w:rPr>
-        <w:t xml:space="preserve">. Pour la lemmatisation on utilise </w:t>
-      </w:r>
-      <w:proofErr w:type="spellStart"/>
-      <w:r>
-        <w:rPr>
-          <w:sz w:val="24"/>
-          <w:szCs w:val="24"/>
-        </w:rPr>
-        <w:t>fr_core_news_md</w:t>
-      </w:r>
-      <w:proofErr w:type="spellEnd"/>
-      <w:r>
-        <w:rPr>
-          <w:sz w:val="24"/>
-          <w:szCs w:val="24"/>
-        </w:rPr>
-        <w:t xml:space="preserve"> de la librairie </w:t>
-      </w:r>
-      <w:proofErr w:type="spellStart"/>
-      <w:r>
-        <w:rPr>
-          <w:sz w:val="24"/>
-          <w:szCs w:val="24"/>
-        </w:rPr>
-        <w:t>spacy</w:t>
-      </w:r>
-      <w:proofErr w:type="spellEnd"/>
+        <w:pStyle w:val="Paragraphedeliste"/>
+        <w:numPr>
+          <w:ilvl w:val="0"/>
+          <w:numId w:val="1"/>
+        </w:numPr>
+        <w:spacing w:after="0"/>
+        <w:rPr>
+          <w:sz w:val="24"/>
+          <w:szCs w:val="24"/>
+        </w:rPr>
+      </w:pPr>
+      <w:r>
+        <w:rPr>
+          <w:sz w:val="24"/>
+          <w:szCs w:val="24"/>
+        </w:rPr>
+        <w:t>Changer le classifieur utilisé</w:t>
+      </w:r>
+    </w:p>
+    <w:p>
+      <w:pPr>
+        <w:pStyle w:val="Paragraphedeliste"/>
+        <w:numPr>
+          <w:ilvl w:val="0"/>
+          <w:numId w:val="1"/>
+        </w:numPr>
+        <w:spacing w:after="0"/>
+        <w:rPr>
+          <w:sz w:val="24"/>
+          <w:szCs w:val="24"/>
+        </w:rPr>
+      </w:pPr>
+      <w:r>
+        <w:rPr>
+          <w:sz w:val="24"/>
+          <w:szCs w:val="24"/>
+        </w:rPr>
+        <w:t>Ajouter une limite maximum et/ou minimum sur la fréquence des mots pris en compte</w:t>
+      </w:r>
+    </w:p>
+    <w:p>
+      <w:pPr>
+        <w:pStyle w:val="Paragraphedeliste"/>
+        <w:numPr>
+          <w:ilvl w:val="0"/>
+          <w:numId w:val="1"/>
+        </w:numPr>
+        <w:spacing w:after="0"/>
+        <w:rPr>
+          <w:sz w:val="24"/>
+          <w:szCs w:val="24"/>
+        </w:rPr>
+      </w:pPr>
+      <w:r>
+        <w:rPr>
+          <w:sz w:val="24"/>
+          <w:szCs w:val="24"/>
+        </w:rPr>
+        <w:t>Une limite du nombre de mots à prendre en compte dans la vectorisation</w:t>
+      </w:r>
+      <w:r>
+        <w:rPr>
+          <w:sz w:val="24"/>
+          <w:szCs w:val="24"/>
+        </w:rPr>
+        <w:t xml:space="preserve"> (en gardant ceux de fréquence</w:t>
+      </w:r>
+      <w:r>
+        <w:rPr>
+          <w:sz w:val="24"/>
+          <w:szCs w:val="24"/>
+        </w:rPr>
+        <w:t xml:space="preserve"> la</w:t>
+      </w:r>
+      <w:r>
+        <w:rPr>
+          <w:sz w:val="24"/>
+          <w:szCs w:val="24"/>
+        </w:rPr>
+        <w:t xml:space="preserve"> plus forte).</w:t>
+      </w:r>
+    </w:p>
+    <w:p>
+      <w:pPr>
+        <w:pStyle w:val="Paragraphedeliste"/>
+        <w:numPr>
+          <w:ilvl w:val="0"/>
+          <w:numId w:val="1"/>
+        </w:numPr>
+        <w:spacing w:after="0"/>
+        <w:rPr>
+          <w:sz w:val="24"/>
+          <w:szCs w:val="24"/>
+        </w:rPr>
+      </w:pPr>
+      <w:r>
+        <w:rPr>
+          <w:sz w:val="24"/>
+          <w:szCs w:val="24"/>
+        </w:rPr>
+        <w:t>Utiliser une vectorisation binarisé ou non</w:t>
+      </w:r>
+    </w:p>
+    <w:p>
+      <w:pPr>
+        <w:pStyle w:val="Paragraphedeliste"/>
+        <w:numPr>
+          <w:ilvl w:val="0"/>
+          <w:numId w:val="1"/>
+        </w:numPr>
+        <w:spacing w:after="0"/>
+        <w:rPr>
+          <w:sz w:val="24"/>
+          <w:szCs w:val="24"/>
+        </w:rPr>
+      </w:pPr>
+      <w:r>
+        <w:rPr>
+          <w:sz w:val="24"/>
+          <w:szCs w:val="24"/>
+        </w:rPr>
+        <w:t>Utiliser une vectorisation TF-IDF ou fréquentiel</w:t>
+      </w:r>
+    </w:p>
+    <w:p>
+      <w:pPr>
+        <w:pStyle w:val="Paragraphedeliste"/>
+        <w:numPr>
+          <w:ilvl w:val="0"/>
+          <w:numId w:val="1"/>
+        </w:numPr>
+        <w:spacing w:after="0"/>
+        <w:rPr>
+          <w:sz w:val="24"/>
+          <w:szCs w:val="24"/>
+        </w:rPr>
+      </w:pPr>
+      <w:r>
+        <w:rPr>
+          <w:sz w:val="24"/>
+          <w:szCs w:val="24"/>
+        </w:rPr>
+        <w:t xml:space="preserve">Utiliser </w:t>
+      </w:r>
+      <w:r>
+        <w:rPr>
+          <w:sz w:val="24"/>
+          <w:szCs w:val="24"/>
+        </w:rPr>
+        <w:t>d</w:t>
+      </w:r>
+      <w:r>
+        <w:rPr>
+          <w:sz w:val="24"/>
+          <w:szCs w:val="24"/>
+        </w:rPr>
+        <w:t>es N-grammes</w:t>
+      </w:r>
+    </w:p>
+    <w:p>
+      <w:pPr>
+        <w:spacing w:after="0"/>
+        <w:rPr>
+          <w:sz w:val="24"/>
+          <w:szCs w:val="24"/>
+        </w:rPr>
+      </w:pPr>
+    </w:p>
+    <w:p>
+      <w:pPr>
+        <w:spacing w:after="0"/>
+        <w:rPr>
+          <w:sz w:val="24"/>
+          <w:szCs w:val="24"/>
+        </w:rPr>
+      </w:pPr>
+      <w:r>
+        <w:rPr>
+          <w:sz w:val="24"/>
+          <w:szCs w:val="24"/>
+        </w:rPr>
+        <w:t>Pour le stemming en français on utilise FrenchStemmer de la librairie nltk. Pour la lemmatisation on utilise fr_core_news_md de la librairie spacy.</w:t>
+      </w:r>
+    </w:p>
+    <w:p>
+      <w:pPr>
+        <w:spacing w:after="0"/>
+        <w:rPr>
+          <w:sz w:val="24"/>
+          <w:szCs w:val="24"/>
+        </w:rPr>
+      </w:pPr>
+      <w:r>
+        <w:rPr>
+          <w:sz w:val="24"/>
+          <w:szCs w:val="24"/>
+        </w:rPr>
+        <w:t>La lemmatisation de spacy est excellente, cependant elle est très lente (0.1 secondes par texte) ce qui nous empêche de l’utiliser dans une campagne d’expérience.</w:t>
+      </w:r>
+    </w:p>
+    <w:p>
+      <w:pPr>
+        <w:spacing w:after="0"/>
+        <w:rPr>
+          <w:sz w:val="24"/>
+          <w:szCs w:val="24"/>
+        </w:rPr>
+      </w:pPr>
+    </w:p>
+    <w:p>
+      <w:pPr>
+        <w:spacing w:after="0"/>
+        <w:rPr>
+          <w:sz w:val="24"/>
+          <w:szCs w:val="24"/>
+        </w:rPr>
+      </w:pPr>
+      <w:r>
+        <w:rPr>
+          <w:sz w:val="24"/>
+          <w:szCs w:val="24"/>
+        </w:rPr>
+        <w:t xml:space="preserve">Marquer les noms en majuscule avec le caractère @ semble inutile puisque la majorité des noms de notre base n’ont une majuscule qu’a leur première lettre. </w:t>
+      </w:r>
+    </w:p>
+    <w:p>
+      <w:pPr>
+        <w:spacing w:after="0"/>
+        <w:rPr>
+          <w:sz w:val="24"/>
+          <w:szCs w:val="24"/>
+        </w:rPr>
+      </w:pPr>
+      <w:r>
+        <w:rPr>
+          <w:sz w:val="24"/>
+          <w:szCs w:val="24"/>
+        </w:rPr>
+        <w:lastRenderedPageBreak/>
+        <w:t>Cela crée des problèmes avec les majuscules de début de phrase comme « J’ai »</w:t>
+      </w:r>
+      <w:r>
+        <w:rPr>
+          <w:sz w:val="24"/>
+          <w:szCs w:val="24"/>
+        </w:rPr>
+        <w:t xml:space="preserve">, « J » </w:t>
+      </w:r>
+      <w:r>
+        <w:rPr>
+          <w:sz w:val="24"/>
+          <w:szCs w:val="24"/>
+        </w:rPr>
+        <w:t>se retrouve seule si on enlève la ponctuation</w:t>
+      </w:r>
+      <w:r>
+        <w:rPr>
+          <w:sz w:val="24"/>
+          <w:szCs w:val="24"/>
+        </w:rPr>
+        <w:t xml:space="preserve"> et est marqué avec @, ce qui n’est pas du tout </w:t>
+      </w:r>
+      <w:r>
+        <w:rPr>
+          <w:sz w:val="24"/>
+          <w:szCs w:val="24"/>
+        </w:rPr>
+        <w:t xml:space="preserve">l’effet </w:t>
+      </w:r>
+      <w:r>
+        <w:rPr>
+          <w:sz w:val="24"/>
+          <w:szCs w:val="24"/>
+        </w:rPr>
+        <w:t>voulu</w:t>
+      </w:r>
+      <w:r>
+        <w:rPr>
+          <w:sz w:val="24"/>
+          <w:szCs w:val="24"/>
+        </w:rPr>
+        <w:t xml:space="preserve"> ici</w:t>
+      </w:r>
       <w:r>
         <w:rPr>
           <w:sz w:val="24"/>
           <w:szCs w:val="24"/>
         </w:rPr>
         <w:t>.</w:t>
-      </w:r>
-    </w:p>
-    <w:p>
-      <w:pPr>
-        <w:spacing w:after="0"/>
-        <w:rPr>
-          <w:sz w:val="24"/>
-          <w:szCs w:val="24"/>
-        </w:rPr>
-      </w:pPr>
-      <w:r>
-        <w:rPr>
-          <w:sz w:val="24"/>
-          <w:szCs w:val="24"/>
-        </w:rPr>
-        <w:t xml:space="preserve">La lemmatisation de </w:t>
-      </w:r>
-      <w:proofErr w:type="spellStart"/>
-      <w:r>
-        <w:rPr>
-          <w:sz w:val="24"/>
-          <w:szCs w:val="24"/>
-        </w:rPr>
-        <w:t>spacy</w:t>
-      </w:r>
-      <w:proofErr w:type="spellEnd"/>
-      <w:r>
-        <w:rPr>
-          <w:sz w:val="24"/>
-          <w:szCs w:val="24"/>
-        </w:rPr>
-        <w:t xml:space="preserve"> est excellente, cependant elle est très lente (0.1 secondes par texte) ce qui nous empêche de l’utiliser dans une campagne d’expérience.</w:t>
-      </w:r>
-    </w:p>
-    <w:p>
-      <w:pPr>
-        <w:spacing w:after="0"/>
-        <w:rPr>
-          <w:sz w:val="24"/>
-          <w:szCs w:val="24"/>
-        </w:rPr>
-      </w:pPr>
-    </w:p>
-    <w:p>
-      <w:pPr>
-        <w:spacing w:after="0"/>
-        <w:rPr>
-          <w:sz w:val="24"/>
-          <w:szCs w:val="24"/>
-        </w:rPr>
-      </w:pPr>
-      <w:r>
-        <w:rPr>
-          <w:sz w:val="24"/>
-          <w:szCs w:val="24"/>
-        </w:rPr>
-        <w:t>Marquer les noms en majuscule avec le charactère @ semble inutile puisque la majorité des noms de notre base n’ont une majuscule qu’a leur première lettre. Cela crée des problèmes avec les majuscules de début de phrase comme « J’ai » qui se retrouves seules si on enlève la ponctuation.</w:t>
       </w:r>
     </w:p>
     <w:p>
@@ -2010,19 +2033,8 @@
           <w:sz w:val="28"/>
           <w:szCs w:val="28"/>
         </w:rPr>
-        <w:t>II – Post-</w:t>
-      </w:r>
-      <w:proofErr w:type="spellStart"/>
-      <w:r>
-        <w:rPr>
-          <w:b/>
-          <w:bCs/>
-          <w:sz w:val="28"/>
-          <w:szCs w:val="28"/>
-        </w:rPr>
-        <w:t>processing</w:t>
-      </w:r>
-      <w:proofErr w:type="spellEnd"/>
+        <w:t>II – Post-processing</w:t>
+      </w:r>
     </w:p>
     <w:tbl>
       <w:tblPr>
@@ -2402,7 +2414,6 @@
           <w:sz w:val="24"/>
           <w:szCs w:val="24"/>
         </w:rPr>
-        <w:lastRenderedPageBreak/>
         <w:t>Dans ces cas, notre première méthode aura tendance à produire :</w:t>
       </w:r>
     </w:p>
@@ -4406,6 +4417,7 @@
           <w:sz w:val="28"/>
           <w:szCs w:val="28"/>
         </w:rPr>
+        <w:lastRenderedPageBreak/>
         <w:t>I</w:t>
       </w:r>
       <w:r>
@@ -4422,12 +4434,70 @@
       <w:pPr>
         <w:spacing w:after="0"/>
         <w:rPr>
+          <w:sz w:val="24"/>
+          <w:szCs w:val="24"/>
+        </w:rPr>
+      </w:pPr>
+      <w:r>
+        <w:rPr>
+          <w:sz w:val="24"/>
+          <w:szCs w:val="24"/>
+        </w:rPr>
+        <w:t xml:space="preserve">Notre </w:t>
+      </w:r>
+      <w:r>
+        <w:rPr>
+          <w:sz w:val="24"/>
+          <w:szCs w:val="24"/>
+        </w:rPr>
+        <w:t>nombre de paramètres étant très élevé, nous avons décidé de réaliser une première optimisation sur les paramètres les plus intéressants que nous décrirons plus tard.</w:t>
+      </w:r>
+    </w:p>
+    <w:p>
+      <w:pPr>
+        <w:spacing w:after="0"/>
+        <w:rPr>
           <w:b/>
           <w:bCs/>
           <w:sz w:val="28"/>
           <w:szCs w:val="28"/>
         </w:rPr>
       </w:pPr>
+      <w:r>
+        <w:rPr>
+          <w:sz w:val="24"/>
+          <w:szCs w:val="24"/>
+        </w:rPr>
+        <w:t xml:space="preserve">Nos données étant très déséquilibré, nous avons décidé de faire 2 optimisations des paramètres, l’une sur </w:t>
+      </w:r>
+      <w:r>
+        <w:rPr>
+          <w:sz w:val="24"/>
+          <w:szCs w:val="24"/>
+        </w:rPr>
+        <w:t>des données non équilibrées</w:t>
+      </w:r>
+      <w:r>
+        <w:rPr>
+          <w:sz w:val="24"/>
+          <w:szCs w:val="24"/>
+        </w:rPr>
+        <w:t xml:space="preserve"> en test et l’autre équilibré pour comparer </w:t>
+      </w:r>
+      <w:r>
+        <w:rPr>
+          <w:sz w:val="24"/>
+          <w:szCs w:val="24"/>
+        </w:rPr>
+        <w:t>les résultats obtenus</w:t>
+      </w:r>
+      <w:r>
+        <w:rPr>
+          <w:sz w:val="24"/>
+          <w:szCs w:val="24"/>
+        </w:rPr>
+        <w:t>.</w:t>
+      </w:r>
     </w:p>
     <w:p>
       <w:pPr>
@@ -4439,17 +4509,997 @@
           <w:szCs w:val="28"/>
         </w:rPr>
       </w:pPr>
-    </w:p>
-    <w:p>
-      <w:pPr>
-        <w:spacing w:after="0"/>
+      <w:r>
         <w:rPr>
           <w:b/>
           <w:bCs/>
           <w:sz w:val="28"/>
           <w:szCs w:val="28"/>
         </w:rPr>
-      </w:pPr>
+        <w:t>III.I – Première Optimisation</w:t>
+      </w:r>
+    </w:p>
+    <w:p>
+      <w:pPr>
+        <w:spacing w:after="0"/>
+        <w:rPr>
+          <w:sz w:val="24"/>
+          <w:szCs w:val="24"/>
+        </w:rPr>
+      </w:pPr>
+      <w:r>
+        <w:rPr>
+          <w:sz w:val="24"/>
+          <w:szCs w:val="24"/>
+        </w:rPr>
+        <w:t xml:space="preserve">Les </w:t>
+      </w:r>
+      <w:r>
+        <w:rPr>
+          <w:sz w:val="24"/>
+          <w:szCs w:val="24"/>
+        </w:rPr>
+        <w:t>premiers paramètres pris en comptes sont :</w:t>
+      </w:r>
+    </w:p>
+    <w:p>
+      <w:pPr>
+        <w:pStyle w:val="Paragraphedeliste"/>
+        <w:numPr>
+          <w:ilvl w:val="0"/>
+          <w:numId w:val="1"/>
+        </w:numPr>
+        <w:spacing w:after="0"/>
+        <w:rPr>
+          <w:sz w:val="24"/>
+          <w:szCs w:val="24"/>
+        </w:rPr>
+      </w:pPr>
+      <w:r>
+        <w:rPr>
+          <w:sz w:val="24"/>
+          <w:szCs w:val="24"/>
+        </w:rPr>
+        <w:t xml:space="preserve">Le passage en minuscule qui </w:t>
+      </w:r>
+      <w:r>
+        <w:rPr>
+          <w:sz w:val="24"/>
+          <w:szCs w:val="24"/>
+        </w:rPr>
+        <w:t>pourrait être intéressant pour réduire le bruit (en réduisant le nombre de mots) mais pourrait empêcher la</w:t>
+      </w:r>
+      <w:r>
+        <w:rPr>
+          <w:sz w:val="24"/>
+          <w:szCs w:val="24"/>
+        </w:rPr>
+        <w:t xml:space="preserve"> détect</w:t>
+      </w:r>
+      <w:r>
+        <w:rPr>
+          <w:sz w:val="24"/>
+          <w:szCs w:val="24"/>
+        </w:rPr>
+        <w:t>ion</w:t>
+      </w:r>
+      <w:r>
+        <w:rPr>
+          <w:sz w:val="24"/>
+          <w:szCs w:val="24"/>
+        </w:rPr>
+        <w:t xml:space="preserve"> les mots utilisé en début de phrase</w:t>
+      </w:r>
+      <w:r>
+        <w:rPr>
+          <w:sz w:val="24"/>
+          <w:szCs w:val="24"/>
+        </w:rPr>
+        <w:t>.</w:t>
+      </w:r>
+    </w:p>
+    <w:p>
+      <w:pPr>
+        <w:pStyle w:val="Paragraphedeliste"/>
+        <w:numPr>
+          <w:ilvl w:val="0"/>
+          <w:numId w:val="1"/>
+        </w:numPr>
+        <w:spacing w:after="0"/>
+        <w:rPr>
+          <w:sz w:val="24"/>
+          <w:szCs w:val="24"/>
+        </w:rPr>
+      </w:pPr>
+      <w:r>
+        <w:rPr>
+          <w:sz w:val="24"/>
+          <w:szCs w:val="24"/>
+        </w:rPr>
+        <w:t>Le stemming ou non de nos mots, même si on pourrait s’attendre à une amélioration</w:t>
+      </w:r>
+      <w:r>
+        <w:rPr>
+          <w:sz w:val="24"/>
+          <w:szCs w:val="24"/>
+        </w:rPr>
+        <w:t>/réduction</w:t>
+      </w:r>
+      <w:r>
+        <w:rPr>
+          <w:sz w:val="24"/>
+          <w:szCs w:val="24"/>
+        </w:rPr>
+        <w:t xml:space="preserve"> </w:t>
+      </w:r>
+      <w:r>
+        <w:rPr>
+          <w:sz w:val="24"/>
+          <w:szCs w:val="24"/>
+        </w:rPr>
+        <w:t>de la précision dans tous les cas</w:t>
+      </w:r>
+      <w:r>
+        <w:rPr>
+          <w:sz w:val="24"/>
+          <w:szCs w:val="24"/>
+        </w:rPr>
+        <w:t xml:space="preserve"> en fonction du paramètre</w:t>
+      </w:r>
+      <w:r>
+        <w:rPr>
+          <w:sz w:val="24"/>
+          <w:szCs w:val="24"/>
+        </w:rPr>
+        <w:t xml:space="preserve">, l’amélioration pourrait </w:t>
+      </w:r>
+      <w:r>
+        <w:rPr>
+          <w:sz w:val="24"/>
+          <w:szCs w:val="24"/>
+        </w:rPr>
+        <w:t xml:space="preserve">fortement </w:t>
+      </w:r>
+      <w:r>
+        <w:rPr>
+          <w:sz w:val="24"/>
+          <w:szCs w:val="24"/>
+        </w:rPr>
+        <w:t>varier en fonction des autres paramètres, il est donc important de bien le tester.</w:t>
+      </w:r>
+    </w:p>
+    <w:p>
+      <w:pPr>
+        <w:pStyle w:val="Paragraphedeliste"/>
+        <w:numPr>
+          <w:ilvl w:val="0"/>
+          <w:numId w:val="1"/>
+        </w:numPr>
+        <w:spacing w:after="0"/>
+        <w:rPr>
+          <w:sz w:val="24"/>
+          <w:szCs w:val="24"/>
+        </w:rPr>
+      </w:pPr>
+      <w:r>
+        <w:rPr>
+          <w:sz w:val="24"/>
+          <w:szCs w:val="24"/>
+        </w:rPr>
+        <w:t>L’utilisation de la liste de stop-words pour la même raison que le stemming</w:t>
+      </w:r>
+      <w:r>
+        <w:rPr>
+          <w:sz w:val="24"/>
+          <w:szCs w:val="24"/>
+        </w:rPr>
+        <w:t>, le reste des paramètres utilisés ici sont aussi pris en compte pour la même raison</w:t>
+      </w:r>
+    </w:p>
+    <w:p>
+      <w:pPr>
+        <w:pStyle w:val="Paragraphedeliste"/>
+        <w:numPr>
+          <w:ilvl w:val="0"/>
+          <w:numId w:val="1"/>
+        </w:numPr>
+        <w:spacing w:after="0"/>
+        <w:rPr>
+          <w:sz w:val="24"/>
+          <w:szCs w:val="24"/>
+        </w:rPr>
+      </w:pPr>
+      <w:r>
+        <w:rPr>
+          <w:sz w:val="24"/>
+          <w:szCs w:val="24"/>
+        </w:rPr>
+        <w:t>L’ajout à la vectorisation de bigramme ou non</w:t>
+      </w:r>
+    </w:p>
+    <w:p>
+      <w:pPr>
+        <w:pStyle w:val="Paragraphedeliste"/>
+        <w:numPr>
+          <w:ilvl w:val="0"/>
+          <w:numId w:val="1"/>
+        </w:numPr>
+        <w:spacing w:after="0"/>
+        <w:rPr>
+          <w:sz w:val="24"/>
+          <w:szCs w:val="24"/>
+        </w:rPr>
+      </w:pPr>
+      <w:r>
+        <w:rPr>
+          <w:sz w:val="24"/>
+          <w:szCs w:val="24"/>
+        </w:rPr>
+        <w:t>Le nombre de mots maximum pour la vectorisation (nous testons sans</w:t>
+      </w:r>
+      <w:r>
+        <w:rPr>
+          <w:sz w:val="24"/>
+          <w:szCs w:val="24"/>
+        </w:rPr>
+        <w:t xml:space="preserve"> limite</w:t>
+      </w:r>
+      <w:r>
+        <w:rPr>
+          <w:sz w:val="24"/>
+          <w:szCs w:val="24"/>
+        </w:rPr>
+        <w:t>, 16 000, 10 000 et 7000).</w:t>
+      </w:r>
+    </w:p>
+    <w:p>
+      <w:pPr>
+        <w:pStyle w:val="Paragraphedeliste"/>
+        <w:numPr>
+          <w:ilvl w:val="0"/>
+          <w:numId w:val="1"/>
+        </w:numPr>
+        <w:spacing w:after="0"/>
+        <w:rPr>
+          <w:sz w:val="24"/>
+          <w:szCs w:val="24"/>
+        </w:rPr>
+      </w:pPr>
+      <w:r>
+        <w:rPr>
+          <w:sz w:val="24"/>
+          <w:szCs w:val="24"/>
+        </w:rPr>
+        <w:t>La limite minimum/maximum de fréquence des mots pris en compte</w:t>
+      </w:r>
+      <w:r>
+        <w:rPr>
+          <w:sz w:val="24"/>
+          <w:szCs w:val="24"/>
+        </w:rPr>
+        <w:t>. </w:t>
+      </w:r>
+    </w:p>
+    <w:p>
+      <w:pPr>
+        <w:pStyle w:val="Paragraphedeliste"/>
+        <w:spacing w:after="0"/>
+        <w:ind w:left="1065"/>
+        <w:rPr>
+          <w:sz w:val="24"/>
+          <w:szCs w:val="24"/>
+        </w:rPr>
+      </w:pPr>
+      <w:r>
+        <w:rPr>
+          <w:sz w:val="24"/>
+          <w:szCs w:val="24"/>
+        </w:rPr>
+        <w:t>N</w:t>
+      </w:r>
+      <w:r>
+        <w:rPr>
+          <w:sz w:val="24"/>
+          <w:szCs w:val="24"/>
+        </w:rPr>
+        <w:t>ous testons fréquence de 1., 0.08, 0.02, 0.005 en fréquence (ici normalisé) maximum et 1,2,5, 10 (ici non normalisé) en minimum.</w:t>
+      </w:r>
+    </w:p>
+    <w:p>
+      <w:pPr>
+        <w:pStyle w:val="Paragraphedeliste"/>
+        <w:numPr>
+          <w:ilvl w:val="0"/>
+          <w:numId w:val="1"/>
+        </w:numPr>
+        <w:spacing w:after="0"/>
+        <w:rPr>
+          <w:sz w:val="24"/>
+          <w:szCs w:val="24"/>
+        </w:rPr>
+      </w:pPr>
+      <w:r>
+        <w:rPr>
+          <w:sz w:val="24"/>
+          <w:szCs w:val="24"/>
+        </w:rPr>
+        <w:t>L’utilisation d’une vectorisation TF-IDF ou Fréquentiel.</w:t>
+      </w:r>
+    </w:p>
+    <w:p>
+      <w:pPr>
+        <w:spacing w:after="0"/>
+        <w:rPr>
+          <w:sz w:val="24"/>
+          <w:szCs w:val="24"/>
+        </w:rPr>
+      </w:pPr>
+      <w:r>
+        <w:rPr>
+          <w:sz w:val="24"/>
+          <w:szCs w:val="24"/>
+        </w:rPr>
+        <w:t xml:space="preserve">Les autres paramètres seront utilisés lors d’une deuxième optimisation qui prendra en compte les paramètres optimaux trouvés dans cette partie. </w:t>
+      </w:r>
+    </w:p>
+    <w:p>
+      <w:pPr>
+        <w:spacing w:after="0"/>
+        <w:rPr>
+          <w:sz w:val="24"/>
+          <w:szCs w:val="24"/>
+        </w:rPr>
+      </w:pPr>
+      <w:r>
+        <w:rPr>
+          <w:sz w:val="24"/>
+          <w:szCs w:val="24"/>
+        </w:rPr>
+        <w:t xml:space="preserve">Les autres paramètres n’ont pas été choisi lors de cette étape car la variation attendue par leur utilisation serait trop faible ou </w:t>
+      </w:r>
+      <w:r>
+        <w:rPr>
+          <w:sz w:val="24"/>
+          <w:szCs w:val="24"/>
+        </w:rPr>
+        <w:t>ne changerait pas l’optimalité des autres paramètres (par exemple le changement de classifieur ou la binarisation devrait avoir un effet faible sur le reste des paramètres).</w:t>
+      </w:r>
+      <w:r>
+        <w:rPr>
+          <w:sz w:val="24"/>
+          <w:szCs w:val="24"/>
+        </w:rPr>
+        <w:t xml:space="preserve"> </w:t>
+      </w:r>
+    </w:p>
+    <w:p>
+      <w:pPr>
+        <w:spacing w:after="0"/>
+        <w:rPr>
+          <w:sz w:val="24"/>
+          <w:szCs w:val="24"/>
+        </w:rPr>
+      </w:pPr>
+      <w:r>
+        <w:rPr>
+          <w:sz w:val="24"/>
+          <w:szCs w:val="24"/>
+        </w:rPr>
+        <w:t>Nous avons choisi dans cette étape d’utiliser un SVM linéaire et supprimer la ponctuation et les accents.</w:t>
+      </w:r>
+    </w:p>
+    <w:p>
+      <w:pPr>
+        <w:spacing w:after="0"/>
+        <w:rPr>
+          <w:sz w:val="24"/>
+          <w:szCs w:val="24"/>
+        </w:rPr>
+      </w:pPr>
+      <w:r>
+        <w:rPr>
+          <w:sz w:val="24"/>
+          <w:szCs w:val="24"/>
+        </w:rPr>
+        <w:t>Voici nos résultats :</w:t>
+      </w:r>
+    </w:p>
+    <w:tbl>
+      <w:tblPr>
+        <w:tblStyle w:val="Grilledutableau"/>
+        <w:tblW w:w="11624" w:type="dxa"/>
+        <w:tblInd w:w="-1281" w:type="dxa"/>
+        <w:tblLook w:val="04A0" w:firstRow="1" w:lastRow="0" w:firstColumn="1" w:lastColumn="0" w:noHBand="0" w:noVBand="1"/>
+      </w:tblPr>
+      <w:tblGrid>
+        <w:gridCol w:w="1315"/>
+        <w:gridCol w:w="222"/>
+        <w:gridCol w:w="818"/>
+        <w:gridCol w:w="1125"/>
+        <w:gridCol w:w="1214"/>
+        <w:gridCol w:w="1516"/>
+        <w:gridCol w:w="1199"/>
+        <w:gridCol w:w="2222"/>
+        <w:gridCol w:w="1204"/>
+        <w:gridCol w:w="789"/>
+      </w:tblGrid>
+      <w:tr>
+        <w:tc>
+          <w:tcPr>
+            <w:tcW w:w="1497" w:type="dxa"/>
+          </w:tcPr>
+          <w:p>
+            <w:pPr>
+              <w:rPr>
+                <w:sz w:val="24"/>
+                <w:szCs w:val="24"/>
+              </w:rPr>
+            </w:pPr>
+            <w:r>
+              <w:rPr>
+                <w:sz w:val="24"/>
+                <w:szCs w:val="24"/>
+              </w:rPr>
+              <w:t>Equilibrage</w:t>
+            </w:r>
+          </w:p>
+        </w:tc>
+        <w:tc>
+          <w:tcPr>
+            <w:tcW w:w="222" w:type="dxa"/>
+          </w:tcPr>
+          <w:p>
+            <w:pPr>
+              <w:rPr>
+                <w:sz w:val="24"/>
+                <w:szCs w:val="24"/>
+              </w:rPr>
+            </w:pPr>
+          </w:p>
+        </w:tc>
+        <w:tc>
+          <w:tcPr>
+            <w:tcW w:w="222" w:type="dxa"/>
+          </w:tcPr>
+          <w:p>
+            <w:pPr>
+              <w:rPr>
+                <w:sz w:val="24"/>
+                <w:szCs w:val="24"/>
+              </w:rPr>
+            </w:pPr>
+            <w:r>
+              <w:rPr>
+                <w:sz w:val="24"/>
+                <w:szCs w:val="24"/>
+              </w:rPr>
+              <w:t>Stop-words</w:t>
+            </w:r>
+          </w:p>
+        </w:tc>
+        <w:tc>
+          <w:tcPr>
+            <w:tcW w:w="222" w:type="dxa"/>
+          </w:tcPr>
+          <w:p>
+            <w:pPr>
+              <w:rPr>
+                <w:sz w:val="24"/>
+                <w:szCs w:val="24"/>
+              </w:rPr>
+            </w:pPr>
+            <w:r>
+              <w:rPr>
+                <w:sz w:val="24"/>
+                <w:szCs w:val="24"/>
+              </w:rPr>
+              <w:t>Prise en compte des bi-grammes</w:t>
+            </w:r>
+          </w:p>
+        </w:tc>
+        <w:tc>
+          <w:tcPr>
+            <w:tcW w:w="1305" w:type="dxa"/>
+          </w:tcPr>
+          <w:p>
+            <w:pPr>
+              <w:rPr>
+                <w:sz w:val="24"/>
+                <w:szCs w:val="24"/>
+              </w:rPr>
+            </w:pPr>
+            <w:r>
+              <w:rPr>
+                <w:sz w:val="24"/>
+                <w:szCs w:val="24"/>
+              </w:rPr>
+              <w:t>Passage en minuscule</w:t>
+            </w:r>
+          </w:p>
+        </w:tc>
+        <w:tc>
+          <w:tcPr>
+            <w:tcW w:w="1516" w:type="dxa"/>
+          </w:tcPr>
+          <w:p>
+            <w:pPr>
+              <w:rPr>
+                <w:sz w:val="24"/>
+                <w:szCs w:val="24"/>
+              </w:rPr>
+            </w:pPr>
+            <w:r>
+              <w:rPr>
+                <w:sz w:val="24"/>
+                <w:szCs w:val="24"/>
+              </w:rPr>
+              <w:t>Vectorisation</w:t>
+            </w:r>
+          </w:p>
+        </w:tc>
+        <w:tc>
+          <w:tcPr>
+            <w:tcW w:w="1192" w:type="dxa"/>
+          </w:tcPr>
+          <w:p>
+            <w:pPr>
+              <w:rPr>
+                <w:sz w:val="24"/>
+                <w:szCs w:val="24"/>
+              </w:rPr>
+            </w:pPr>
+            <w:r>
+              <w:rPr>
+                <w:sz w:val="24"/>
+                <w:szCs w:val="24"/>
+              </w:rPr>
+              <w:t>Nombre maximum de mots</w:t>
+            </w:r>
+            <w:r>
+              <w:rPr>
+                <w:sz w:val="24"/>
+                <w:szCs w:val="24"/>
+              </w:rPr>
+              <w:t xml:space="preserve"> </w:t>
+            </w:r>
+            <w:r>
+              <w:rPr>
+                <w:sz w:val="24"/>
+                <w:szCs w:val="24"/>
+              </w:rPr>
+              <w:t>vectorisés</w:t>
+            </w:r>
+          </w:p>
+        </w:tc>
+        <w:tc>
+          <w:tcPr>
+            <w:tcW w:w="2222" w:type="dxa"/>
+          </w:tcPr>
+          <w:p>
+            <w:pPr>
+              <w:rPr>
+                <w:sz w:val="24"/>
+                <w:szCs w:val="24"/>
+              </w:rPr>
+            </w:pPr>
+            <w:r>
+              <w:rPr>
+                <w:sz w:val="24"/>
+                <w:szCs w:val="24"/>
+              </w:rPr>
+              <w:t>Limite minimum/maximum de fréquence</w:t>
+            </w:r>
+          </w:p>
+        </w:tc>
+        <w:tc>
+          <w:tcPr>
+            <w:tcW w:w="1204" w:type="dxa"/>
+          </w:tcPr>
+          <w:p>
+            <w:pPr>
+              <w:rPr>
+                <w:sz w:val="24"/>
+                <w:szCs w:val="24"/>
+              </w:rPr>
+            </w:pPr>
+            <w:r>
+              <w:rPr>
+                <w:sz w:val="24"/>
+                <w:szCs w:val="24"/>
+              </w:rPr>
+              <w:t>Stemming</w:t>
+            </w:r>
+          </w:p>
+        </w:tc>
+        <w:tc>
+          <w:tcPr>
+            <w:tcW w:w="2022" w:type="dxa"/>
+          </w:tcPr>
+          <w:p>
+            <w:pPr>
+              <w:rPr>
+                <w:sz w:val="24"/>
+                <w:szCs w:val="24"/>
+              </w:rPr>
+            </w:pPr>
+            <w:r>
+              <w:rPr>
+                <w:sz w:val="24"/>
+                <w:szCs w:val="24"/>
+              </w:rPr>
+              <w:t>F1-score</w:t>
+            </w:r>
+          </w:p>
+        </w:tc>
+      </w:tr>
+      <w:tr>
+        <w:tc>
+          <w:tcPr>
+            <w:tcW w:w="1497" w:type="dxa"/>
+          </w:tcPr>
+          <w:p>
+            <w:pPr>
+              <w:rPr>
+                <w:sz w:val="24"/>
+                <w:szCs w:val="24"/>
+              </w:rPr>
+            </w:pPr>
+            <w:r>
+              <w:rPr>
+                <w:sz w:val="24"/>
+                <w:szCs w:val="24"/>
+              </w:rPr>
+              <w:t>Non</w:t>
+            </w:r>
+          </w:p>
+        </w:tc>
+        <w:tc>
+          <w:tcPr>
+            <w:tcW w:w="222" w:type="dxa"/>
+          </w:tcPr>
+          <w:p>
+            <w:pPr>
+              <w:rPr>
+                <w:sz w:val="24"/>
+                <w:szCs w:val="24"/>
+              </w:rPr>
+            </w:pPr>
+          </w:p>
+        </w:tc>
+        <w:tc>
+          <w:tcPr>
+            <w:tcW w:w="222" w:type="dxa"/>
+          </w:tcPr>
+          <w:p>
+            <w:pPr>
+              <w:rPr>
+                <w:sz w:val="24"/>
+                <w:szCs w:val="24"/>
+              </w:rPr>
+            </w:pPr>
+          </w:p>
+        </w:tc>
+        <w:tc>
+          <w:tcPr>
+            <w:tcW w:w="222" w:type="dxa"/>
+          </w:tcPr>
+          <w:p>
+            <w:pPr>
+              <w:rPr>
+                <w:sz w:val="24"/>
+                <w:szCs w:val="24"/>
+              </w:rPr>
+            </w:pPr>
+          </w:p>
+        </w:tc>
+        <w:tc>
+          <w:tcPr>
+            <w:tcW w:w="1305" w:type="dxa"/>
+          </w:tcPr>
+          <w:p>
+            <w:pPr>
+              <w:rPr>
+                <w:sz w:val="24"/>
+                <w:szCs w:val="24"/>
+              </w:rPr>
+            </w:pPr>
+          </w:p>
+        </w:tc>
+        <w:tc>
+          <w:tcPr>
+            <w:tcW w:w="1516" w:type="dxa"/>
+          </w:tcPr>
+          <w:p>
+            <w:pPr>
+              <w:rPr>
+                <w:sz w:val="24"/>
+                <w:szCs w:val="24"/>
+              </w:rPr>
+            </w:pPr>
+          </w:p>
+        </w:tc>
+        <w:tc>
+          <w:tcPr>
+            <w:tcW w:w="1192" w:type="dxa"/>
+          </w:tcPr>
+          <w:p>
+            <w:pPr>
+              <w:rPr>
+                <w:sz w:val="24"/>
+                <w:szCs w:val="24"/>
+              </w:rPr>
+            </w:pPr>
+          </w:p>
+        </w:tc>
+        <w:tc>
+          <w:tcPr>
+            <w:tcW w:w="2222" w:type="dxa"/>
+          </w:tcPr>
+          <w:p>
+            <w:pPr>
+              <w:rPr>
+                <w:sz w:val="24"/>
+                <w:szCs w:val="24"/>
+              </w:rPr>
+            </w:pPr>
+          </w:p>
+        </w:tc>
+        <w:tc>
+          <w:tcPr>
+            <w:tcW w:w="1204" w:type="dxa"/>
+          </w:tcPr>
+          <w:p>
+            <w:pPr>
+              <w:rPr>
+                <w:sz w:val="24"/>
+                <w:szCs w:val="24"/>
+              </w:rPr>
+            </w:pPr>
+          </w:p>
+        </w:tc>
+        <w:tc>
+          <w:tcPr>
+            <w:tcW w:w="2022" w:type="dxa"/>
+          </w:tcPr>
+          <w:p>
+            <w:pPr>
+              <w:rPr>
+                <w:sz w:val="24"/>
+                <w:szCs w:val="24"/>
+              </w:rPr>
+            </w:pPr>
+          </w:p>
+        </w:tc>
+      </w:tr>
+      <w:tr>
+        <w:tc>
+          <w:tcPr>
+            <w:tcW w:w="1497" w:type="dxa"/>
+          </w:tcPr>
+          <w:p>
+            <w:pPr>
+              <w:rPr>
+                <w:sz w:val="24"/>
+                <w:szCs w:val="24"/>
+              </w:rPr>
+            </w:pPr>
+            <w:r>
+              <w:rPr>
+                <w:sz w:val="24"/>
+                <w:szCs w:val="24"/>
+              </w:rPr>
+              <w:t>Oui</w:t>
+            </w:r>
+          </w:p>
+        </w:tc>
+        <w:tc>
+          <w:tcPr>
+            <w:tcW w:w="222" w:type="dxa"/>
+          </w:tcPr>
+          <w:p>
+            <w:pPr>
+              <w:rPr>
+                <w:sz w:val="24"/>
+                <w:szCs w:val="24"/>
+              </w:rPr>
+            </w:pPr>
+          </w:p>
+        </w:tc>
+        <w:tc>
+          <w:tcPr>
+            <w:tcW w:w="222" w:type="dxa"/>
+          </w:tcPr>
+          <w:p>
+            <w:pPr>
+              <w:rPr>
+                <w:sz w:val="24"/>
+                <w:szCs w:val="24"/>
+              </w:rPr>
+            </w:pPr>
+          </w:p>
+        </w:tc>
+        <w:tc>
+          <w:tcPr>
+            <w:tcW w:w="222" w:type="dxa"/>
+          </w:tcPr>
+          <w:p>
+            <w:pPr>
+              <w:rPr>
+                <w:sz w:val="24"/>
+                <w:szCs w:val="24"/>
+              </w:rPr>
+            </w:pPr>
+          </w:p>
+        </w:tc>
+        <w:tc>
+          <w:tcPr>
+            <w:tcW w:w="1305" w:type="dxa"/>
+          </w:tcPr>
+          <w:p>
+            <w:pPr>
+              <w:rPr>
+                <w:sz w:val="24"/>
+                <w:szCs w:val="24"/>
+              </w:rPr>
+            </w:pPr>
+          </w:p>
+        </w:tc>
+        <w:tc>
+          <w:tcPr>
+            <w:tcW w:w="1516" w:type="dxa"/>
+          </w:tcPr>
+          <w:p>
+            <w:pPr>
+              <w:rPr>
+                <w:sz w:val="24"/>
+                <w:szCs w:val="24"/>
+              </w:rPr>
+            </w:pPr>
+          </w:p>
+        </w:tc>
+        <w:tc>
+          <w:tcPr>
+            <w:tcW w:w="1192" w:type="dxa"/>
+          </w:tcPr>
+          <w:p>
+            <w:pPr>
+              <w:rPr>
+                <w:sz w:val="24"/>
+                <w:szCs w:val="24"/>
+              </w:rPr>
+            </w:pPr>
+          </w:p>
+        </w:tc>
+        <w:tc>
+          <w:tcPr>
+            <w:tcW w:w="2222" w:type="dxa"/>
+          </w:tcPr>
+          <w:p>
+            <w:pPr>
+              <w:rPr>
+                <w:sz w:val="24"/>
+                <w:szCs w:val="24"/>
+              </w:rPr>
+            </w:pPr>
+          </w:p>
+        </w:tc>
+        <w:tc>
+          <w:tcPr>
+            <w:tcW w:w="1204" w:type="dxa"/>
+          </w:tcPr>
+          <w:p>
+            <w:pPr>
+              <w:rPr>
+                <w:sz w:val="24"/>
+                <w:szCs w:val="24"/>
+              </w:rPr>
+            </w:pPr>
+          </w:p>
+        </w:tc>
+        <w:tc>
+          <w:tcPr>
+            <w:tcW w:w="2022" w:type="dxa"/>
+          </w:tcPr>
+          <w:p>
+            <w:pPr>
+              <w:rPr>
+                <w:sz w:val="24"/>
+                <w:szCs w:val="24"/>
+              </w:rPr>
+            </w:pPr>
+          </w:p>
+        </w:tc>
+      </w:tr>
+    </w:tbl>
+    <w:p>
+      <w:pPr>
+        <w:spacing w:after="0"/>
+        <w:rPr>
+          <w:sz w:val="24"/>
+          <w:szCs w:val="24"/>
+        </w:rPr>
+      </w:pPr>
+    </w:p>
+    <w:p>
+      <w:pPr>
+        <w:spacing w:after="0"/>
+        <w:rPr>
+          <w:sz w:val="24"/>
+          <w:szCs w:val="24"/>
+        </w:rPr>
+      </w:pPr>
+    </w:p>
+    <w:p>
+      <w:pPr>
+        <w:spacing w:after="0"/>
+        <w:rPr>
+          <w:b/>
+          <w:bCs/>
+          <w:sz w:val="28"/>
+          <w:szCs w:val="28"/>
+        </w:rPr>
+      </w:pPr>
+      <w:r>
+        <w:rPr>
+          <w:b/>
+          <w:bCs/>
+          <w:sz w:val="28"/>
+          <w:szCs w:val="28"/>
+        </w:rPr>
+        <w:t>III.I</w:t>
+      </w:r>
+      <w:r>
+        <w:rPr>
+          <w:b/>
+          <w:bCs/>
+          <w:sz w:val="28"/>
+          <w:szCs w:val="28"/>
+        </w:rPr>
+        <w:t>I</w:t>
+      </w:r>
+      <w:r>
+        <w:rPr>
+          <w:b/>
+          <w:bCs/>
+          <w:sz w:val="28"/>
+          <w:szCs w:val="28"/>
+        </w:rPr>
+        <w:t xml:space="preserve"> – </w:t>
+      </w:r>
+      <w:r>
+        <w:rPr>
+          <w:b/>
+          <w:bCs/>
+          <w:sz w:val="28"/>
+          <w:szCs w:val="28"/>
+        </w:rPr>
+        <w:t>Deuxième</w:t>
+      </w:r>
+      <w:r>
+        <w:rPr>
+          <w:b/>
+          <w:bCs/>
+          <w:sz w:val="28"/>
+          <w:szCs w:val="28"/>
+        </w:rPr>
+        <w:t xml:space="preserve"> Optimisation</w:t>
+      </w:r>
+    </w:p>
+    <w:p>
+      <w:pPr>
+        <w:spacing w:after="0"/>
+        <w:rPr>
+          <w:sz w:val="24"/>
+          <w:szCs w:val="24"/>
+        </w:rPr>
+      </w:pPr>
+      <w:r>
+        <w:rPr>
+          <w:sz w:val="24"/>
+          <w:szCs w:val="24"/>
+        </w:rPr>
+        <w:t>Les paramètres non utilisé précédemment on été testé ici.</w:t>
+      </w:r>
     </w:p>
     <w:sectPr>
       <w:pgSz w:w="11906" w:h="16838"/>

</xml_diff>